<commit_message>
versão final apresentação / roteiro
</commit_message>
<xml_diff>
--- a/apresentacao/Roteiro.docx
+++ b/apresentacao/Roteiro.docx
@@ -1,6 +1,6 @@
 
 <file path=word/document.xml><?xml version="1.0" encoding="utf-8"?>
-<w:document xmlns:wpc="http://schemas.microsoft.com/office/word/2010/wordprocessingCanvas" xmlns:cx="http://schemas.microsoft.com/office/drawing/2014/chartex" xmlns:cx1="http://schemas.microsoft.com/office/drawing/2015/9/8/chartex" xmlns:mc="http://schemas.openxmlformats.org/markup-compatibility/2006" xmlns:o="urn:schemas-microsoft-com:office:office" xmlns:r="http://schemas.openxmlformats.org/officeDocument/2006/relationships" xmlns:m="http://schemas.openxmlformats.org/officeDocument/2006/math" xmlns:v="urn:schemas-microsoft-com:vml" xmlns:wp14="http://schemas.microsoft.com/office/word/2010/wordprocessingDrawing" xmlns:wp="http://schemas.openxmlformats.org/drawingml/2006/wordprocessingDrawing" xmlns:w10="urn:schemas-microsoft-com:office:word" xmlns:w="http://schemas.openxmlformats.org/wordprocessingml/2006/main" xmlns:w14="http://schemas.microsoft.com/office/word/2010/wordml" xmlns:w15="http://schemas.microsoft.com/office/word/2012/wordml" xmlns:w16se="http://schemas.microsoft.com/office/word/2015/wordml/symex" xmlns:wpg="http://schemas.microsoft.com/office/word/2010/wordprocessingGroup" xmlns:wpi="http://schemas.microsoft.com/office/word/2010/wordprocessingInk" xmlns:wne="http://schemas.microsoft.com/office/word/2006/wordml" xmlns:wps="http://schemas.microsoft.com/office/word/2010/wordprocessingShape" mc:Ignorable="w14 w15 w16se wp14">
+<w:document xmlns:wpc="http://schemas.microsoft.com/office/word/2010/wordprocessingCanvas" xmlns:mc="http://schemas.openxmlformats.org/markup-compatibility/2006" xmlns:o="urn:schemas-microsoft-com:office:office" xmlns:r="http://schemas.openxmlformats.org/officeDocument/2006/relationships" xmlns:m="http://schemas.openxmlformats.org/officeDocument/2006/math" xmlns:v="urn:schemas-microsoft-com:vml" xmlns:wp14="http://schemas.microsoft.com/office/word/2010/wordprocessingDrawing" xmlns:wp="http://schemas.openxmlformats.org/drawingml/2006/wordprocessingDrawing" xmlns:w10="urn:schemas-microsoft-com:office:word" xmlns:w="http://schemas.openxmlformats.org/wordprocessingml/2006/main" xmlns:w14="http://schemas.microsoft.com/office/word/2010/wordml" xmlns:w15="http://schemas.microsoft.com/office/word/2012/wordml" xmlns:wpg="http://schemas.microsoft.com/office/word/2010/wordprocessingGroup" xmlns:wpi="http://schemas.microsoft.com/office/word/2010/wordprocessingInk" xmlns:wne="http://schemas.microsoft.com/office/word/2006/wordml" xmlns:wps="http://schemas.microsoft.com/office/word/2010/wordprocessingShape" mc:Ignorable="w14 w15 wp14">
   <w:body>
     <w:p>
       <w:pPr>
@@ -190,7 +190,13 @@
         <w:t xml:space="preserve">levantamos </w:t>
       </w:r>
       <w:r>
-        <w:t>informalmente que:</w:t>
+        <w:rPr>
+          <w:b/>
+        </w:rPr>
+        <w:t>não oficialmente</w:t>
+      </w:r>
+      <w:r>
+        <w:t xml:space="preserve"> que:</w:t>
       </w:r>
     </w:p>
     <w:p>
@@ -227,7 +233,13 @@
         <w:t>; o</w:t>
       </w:r>
       <w:r>
-        <w:t>s usuários de bicicleta, que constituem esse mercado, tendem a adquirir seus produtos em lojas especializadas e costumam exigir nota fiscal, para a ocasião de acionamento da garantia.</w:t>
+        <w:t>s usuários de bicicleta</w:t>
+      </w:r>
+      <w:r>
+        <w:t xml:space="preserve"> </w:t>
+      </w:r>
+      <w:r>
+        <w:t>tendem a adquirir seus produtos em lojas especializadas e costumam exigir nota fiscal, para a ocasião de acionamento da garantia.</w:t>
       </w:r>
     </w:p>
     <w:p>
@@ -235,21 +247,109 @@
         <w:pStyle w:val="Ttulo1"/>
       </w:pPr>
       <w:r>
+        <w:t xml:space="preserve">Slide 7 </w:t>
+      </w:r>
+      <w:r>
+        <w:t>– o quê</w:t>
+      </w:r>
+    </w:p>
+    <w:p>
+      <w:r>
+        <w:t>Posto isso, entramos em nossa proposta:</w:t>
+      </w:r>
+    </w:p>
+    <w:p>
+      <w:r>
+        <w:t xml:space="preserve">Uma solução de rastreamento, com ou sem seguro para bicicletas, que promova o atendimento pioneiro a um mercado hoje inexplorado, extremamente carente desse tipo de serviço no Brasil, que amplie a abrangência da </w:t>
+      </w:r>
+      <w:proofErr w:type="spellStart"/>
+      <w:r>
+        <w:t>Ituran</w:t>
+      </w:r>
+      <w:proofErr w:type="spellEnd"/>
+      <w:r>
+        <w:t xml:space="preserve"> no mercado de rastreamento no Brasil.</w:t>
+      </w:r>
+    </w:p>
+    <w:p>
+      <w:pPr>
+        <w:pStyle w:val="Ttulo1"/>
+      </w:pPr>
+      <w:r>
         <w:lastRenderedPageBreak/>
-        <w:t xml:space="preserve">Slide 7 </w:t>
-      </w:r>
-      <w:r>
-        <w:t>– o quê</w:t>
-      </w:r>
-    </w:p>
-    <w:p>
-      <w:r>
-        <w:t>Posto isso, entramos em nossa proposta:</w:t>
-      </w:r>
-    </w:p>
-    <w:p>
-      <w:r>
-        <w:t xml:space="preserve">Uma solução de rastreamento, com ou sem seguro para bicicletas, que promova o atendimento pioneiro a um mercado hoje inexplorado, extremamente carente desse tipo de serviço no Brasil, que amplie a abrangência da </w:t>
+        <w:t>Slide 8</w:t>
+      </w:r>
+      <w:r>
+        <w:t xml:space="preserve"> - Como</w:t>
+      </w:r>
+    </w:p>
+    <w:p>
+      <w:r>
+        <w:t>Para viabilizar este projeto, p</w:t>
+      </w:r>
+      <w:r>
+        <w:t xml:space="preserve">lanejamos validar nossas premissas </w:t>
+      </w:r>
+      <w:r>
+        <w:t xml:space="preserve">com </w:t>
+      </w:r>
+      <w:r>
+        <w:t>uma pesquisa quantitativa, onde aprendemos que</w:t>
+      </w:r>
+      <w:r>
+        <w:t xml:space="preserve"> a </w:t>
+      </w:r>
+      <w:r>
+        <w:t>probabilidade de contratação de um serviço de seguro aumenta significativamente conforme o valor do bem, e que quando há um serviço de rastreamento envolvido, a intenção de contratação é ainda maior.</w:t>
+      </w:r>
+    </w:p>
+    <w:p>
+      <w:r>
+        <w:t>A média da intenção de contratação (de zero a dez) varia conforme estes gráficos</w:t>
+      </w:r>
+    </w:p>
+    <w:p>
+      <w:pPr>
+        <w:pStyle w:val="Ttulo1"/>
+      </w:pPr>
+      <w:r>
+        <w:t xml:space="preserve">Slide 9 </w:t>
+      </w:r>
+      <w:r>
+        <w:t>–</w:t>
+      </w:r>
+      <w:r>
+        <w:t xml:space="preserve"> Como</w:t>
+      </w:r>
+    </w:p>
+    <w:p>
+      <w:r>
+        <w:t>Desta forma, a intenção de contratação varia de acordo com esses gráficos.</w:t>
+      </w:r>
+    </w:p>
+    <w:p>
+      <w:pPr>
+        <w:pStyle w:val="Ttulo1"/>
+      </w:pPr>
+      <w:r>
+        <w:t xml:space="preserve">Slide </w:t>
+      </w:r>
+      <w:r>
+        <w:t>10</w:t>
+      </w:r>
+      <w:r>
+        <w:t xml:space="preserve"> - Como</w:t>
+      </w:r>
+    </w:p>
+    <w:p>
+      <w:r>
+        <w:t xml:space="preserve">Considerando </w:t>
+      </w:r>
+      <w:r>
+        <w:t>um mercado de aproximadamente trinta mil seguros de bicicleta por ano, a</w:t>
+      </w:r>
+      <w:r>
+        <w:t>chamos pertinente, também, levantar parcerias para atuar no modelo atual de “</w:t>
       </w:r>
       <w:proofErr w:type="spellStart"/>
       <w:r>
@@ -257,7 +357,87 @@
       </w:r>
       <w:proofErr w:type="spellEnd"/>
       <w:r>
-        <w:t xml:space="preserve"> no mercado de rastreamento no Brasil.</w:t>
+        <w:t xml:space="preserve"> com seguro”, e temos contatos avançados com estes dois importantes players da área de seguro para </w:t>
+      </w:r>
+      <w:proofErr w:type="spellStart"/>
+      <w:r>
+        <w:t>bikes</w:t>
+      </w:r>
+      <w:proofErr w:type="spellEnd"/>
+      <w:r>
+        <w:t xml:space="preserve">. A </w:t>
+      </w:r>
+      <w:proofErr w:type="spellStart"/>
+      <w:r>
+        <w:t>vél</w:t>
+      </w:r>
+      <w:r>
+        <w:t>oS</w:t>
+      </w:r>
+      <w:r>
+        <w:t>eguro</w:t>
+      </w:r>
+      <w:proofErr w:type="spellEnd"/>
+      <w:r>
+        <w:t xml:space="preserve"> e a </w:t>
+      </w:r>
+      <w:proofErr w:type="spellStart"/>
+      <w:r>
+        <w:t>kakau</w:t>
+      </w:r>
+      <w:proofErr w:type="spellEnd"/>
+      <w:r>
+        <w:t>, ambas focadas principalmente em seguro de bicicletas.</w:t>
+      </w:r>
+    </w:p>
+    <w:p>
+      <w:r>
+        <w:t xml:space="preserve">A </w:t>
+      </w:r>
+      <w:proofErr w:type="spellStart"/>
+      <w:r>
+        <w:t>V</w:t>
+      </w:r>
+      <w:r>
+        <w:t>é</w:t>
+      </w:r>
+      <w:r>
+        <w:t>lo</w:t>
+      </w:r>
+      <w:proofErr w:type="spellEnd"/>
+      <w:r>
+        <w:t xml:space="preserve">, por exemplo, nasceu em 2015, tem seiscentos </w:t>
+      </w:r>
+      <w:r>
+        <w:t xml:space="preserve">acessos </w:t>
+      </w:r>
+      <w:r>
+        <w:t xml:space="preserve">por dia </w:t>
+      </w:r>
+      <w:r>
+        <w:t>no site</w:t>
+      </w:r>
+      <w:r>
+        <w:t xml:space="preserve"> e uma média de trezentas novas apólices por mês</w:t>
+      </w:r>
+      <w:r>
+        <w:t>.</w:t>
+      </w:r>
+      <w:r>
+        <w:t xml:space="preserve"> </w:t>
+      </w:r>
+    </w:p>
+    <w:p>
+      <w:r>
+        <w:t xml:space="preserve">Já a </w:t>
+      </w:r>
+      <w:proofErr w:type="spellStart"/>
+      <w:r>
+        <w:t>Kakau</w:t>
+      </w:r>
+      <w:proofErr w:type="spellEnd"/>
+      <w:r>
+        <w:t xml:space="preserve"> ainda não tem dados consolidados, pois está se lançando neste mercado.</w:t>
       </w:r>
     </w:p>
     <w:p>
@@ -265,7 +445,10 @@
         <w:pStyle w:val="Ttulo1"/>
       </w:pPr>
       <w:r>
-        <w:t>Slide 8</w:t>
+        <w:t xml:space="preserve">Slide </w:t>
+      </w:r>
+      <w:r>
+        <w:t>11</w:t>
       </w:r>
       <w:r>
         <w:t xml:space="preserve"> - Como</w:t>
@@ -273,18 +456,144 @@
     </w:p>
     <w:p>
       <w:r>
-        <w:t>Para viabilizar este projeto, p</w:t>
-      </w:r>
-      <w:r>
-        <w:t xml:space="preserve">lanejamos validar nossas premissas </w:t>
-      </w:r>
-      <w:r>
-        <w:t>por intermédio de uma pesquisa quantitativa, onde aprendemos que a probabilidade de contratação de um serviço de seguro aumenta significativamente conforme o valor do bem, e que quando há um serviço de rastreamento envolvido, a intenção de contratação é ainda maior.</w:t>
-      </w:r>
-    </w:p>
-    <w:p>
-      <w:r>
-        <w:t>Achamos pertinente, também, levantar parcerias para atuar no modelo atual de “</w:t>
+        <w:t xml:space="preserve">Consideramos que, se o projeto vier a ser implementado, os próximos passos </w:t>
+      </w:r>
+      <w:r>
+        <w:t>planejados</w:t>
+      </w:r>
+      <w:r>
+        <w:t xml:space="preserve"> seriam </w:t>
+      </w:r>
+      <w:r>
+        <w:t>os seguintes:</w:t>
+      </w:r>
+    </w:p>
+    <w:p>
+      <w:pPr>
+        <w:ind w:firstLine="708"/>
+      </w:pPr>
+      <w:r>
+        <w:t>Definir</w:t>
+      </w:r>
+      <w:r>
+        <w:t xml:space="preserve"> o plano de marketing, </w:t>
+      </w:r>
+      <w:r>
+        <w:t xml:space="preserve">se vai manter a campanha atual e ampliar para o </w:t>
+      </w:r>
+      <w:proofErr w:type="spellStart"/>
+      <w:r>
+        <w:t>ituran</w:t>
+      </w:r>
+      <w:proofErr w:type="spellEnd"/>
+      <w:r>
+        <w:t xml:space="preserve"> com seguro </w:t>
+      </w:r>
+      <w:proofErr w:type="spellStart"/>
+      <w:r>
+        <w:t>bike</w:t>
+      </w:r>
+      <w:proofErr w:type="spellEnd"/>
+      <w:r>
+        <w:t xml:space="preserve">, definir mídia de veiculação, </w:t>
+      </w:r>
+      <w:proofErr w:type="spellStart"/>
+      <w:r>
+        <w:t>etc</w:t>
+      </w:r>
+      <w:proofErr w:type="spellEnd"/>
+      <w:r>
+        <w:t xml:space="preserve">; </w:t>
+      </w:r>
+      <w:r>
+        <w:t>redesenhar</w:t>
+      </w:r>
+      <w:r>
+        <w:t xml:space="preserve"> o rastreador para aceitar uma bicicleta como plataforma</w:t>
+      </w:r>
+      <w:r>
+        <w:t xml:space="preserve">; </w:t>
+      </w:r>
+      <w:r>
+        <w:t>fazer</w:t>
+      </w:r>
+      <w:r>
+        <w:t xml:space="preserve"> operações de testes para validar o rastreamento</w:t>
+      </w:r>
+    </w:p>
+    <w:p>
+      <w:pPr>
+        <w:pStyle w:val="Ttulo1"/>
+      </w:pPr>
+      <w:r>
+        <w:t>Slide 1</w:t>
+      </w:r>
+      <w:r>
+        <w:t>2</w:t>
+      </w:r>
+      <w:r>
+        <w:t xml:space="preserve"> - Quanto</w:t>
+      </w:r>
+    </w:p>
+    <w:p>
+      <w:r>
+        <w:t>Ainda que tenhamos procurado diversos colegas de diversas áreas, o</w:t>
+      </w:r>
+      <w:r>
+        <w:t xml:space="preserve">s custos </w:t>
+      </w:r>
+      <w:r>
+        <w:t xml:space="preserve">que conseguimos atingir são apenas estimados. Estes custos </w:t>
+      </w:r>
+      <w:r>
+        <w:t>envolvem</w:t>
+      </w:r>
+      <w:r>
+        <w:t xml:space="preserve"> o seguinte:</w:t>
+      </w:r>
+    </w:p>
+    <w:p>
+      <w:r>
+        <w:t>O redesenho da placa de circuito do rastreador para caber em uma bicicleta; envolve a área técnica e necessita de um engenheiro eletrônico.</w:t>
+      </w:r>
+    </w:p>
+    <w:p>
+      <w:r>
+        <w:t>O desenvolvimento do portal de integração com as seguradoras – no formato do portal e-commerce atual; envolve a área de TI.</w:t>
+      </w:r>
+    </w:p>
+    <w:p>
+      <w:r>
+        <w:t>O planejamento de marketing; envolvendo a própria.</w:t>
+      </w:r>
+    </w:p>
+    <w:p>
+      <w:r>
+        <w:t>O treinamento para as áreas envolvidas e parceiros que instalarão os kits.</w:t>
+      </w:r>
+    </w:p>
+    <w:p>
+      <w:pPr>
+        <w:pStyle w:val="Ttulo1"/>
+      </w:pPr>
+      <w:r>
+        <w:t>Slide 1</w:t>
+      </w:r>
+      <w:r>
+        <w:t>3</w:t>
+      </w:r>
+      <w:r>
+        <w:t xml:space="preserve"> </w:t>
+      </w:r>
+      <w:proofErr w:type="spellStart"/>
+      <w:r>
+        <w:t>Por-quê</w:t>
+      </w:r>
+      <w:proofErr w:type="spellEnd"/>
+    </w:p>
+    <w:p>
+      <w:r>
+        <w:t xml:space="preserve">Ao implementar a nossa ideia, esperamos como resultado criar um novo nicho de mercado para a </w:t>
       </w:r>
       <w:proofErr w:type="spellStart"/>
       <w:r>
@@ -292,163 +601,97 @@
       </w:r>
       <w:proofErr w:type="spellEnd"/>
       <w:r>
-        <w:t xml:space="preserve"> com seguro”, e temos contatos avançados com estes dois importantes players da área de seguro para </w:t>
-      </w:r>
-      <w:proofErr w:type="spellStart"/>
-      <w:r>
-        <w:t>bikes</w:t>
-      </w:r>
-      <w:proofErr w:type="spellEnd"/>
-      <w:r>
-        <w:t xml:space="preserve">. A </w:t>
-      </w:r>
-      <w:proofErr w:type="spellStart"/>
-      <w:r>
-        <w:t>vél</w:t>
-      </w:r>
-      <w:r>
-        <w:t>oS</w:t>
-      </w:r>
-      <w:r>
-        <w:t>eguro</w:t>
-      </w:r>
-      <w:proofErr w:type="spellEnd"/>
-      <w:r>
-        <w:t xml:space="preserve"> e a </w:t>
-      </w:r>
-      <w:proofErr w:type="spellStart"/>
-      <w:r>
-        <w:t>kakau</w:t>
-      </w:r>
-      <w:proofErr w:type="spellEnd"/>
-      <w:r>
-        <w:t>, ambas focadas principalmente em seguro de bicicletas.</w:t>
-      </w:r>
-    </w:p>
-    <w:p/>
-    <w:p>
-      <w:r>
-        <w:t xml:space="preserve">Número da </w:t>
-      </w:r>
-      <w:proofErr w:type="spellStart"/>
-      <w:r>
-        <w:t>VeloSeguros</w:t>
-      </w:r>
-      <w:proofErr w:type="spellEnd"/>
-      <w:r>
-        <w:t xml:space="preserve">.  </w:t>
-      </w:r>
-    </w:p>
-    <w:p>
-      <w:r>
-        <w:t xml:space="preserve">Nasceu em 2015 </w:t>
-      </w:r>
-    </w:p>
-    <w:p>
-      <w:r>
-        <w:t>600 acessos dia no site.</w:t>
-      </w:r>
-    </w:p>
-    <w:p>
-      <w:r>
-        <w:t>Estimativa de 300 seguros fechado mês.</w:t>
-      </w:r>
-    </w:p>
-    <w:p>
-      <w:r>
-        <w:t xml:space="preserve">Mercado de seguro de </w:t>
-      </w:r>
-      <w:proofErr w:type="spellStart"/>
-      <w:r>
-        <w:t>bike</w:t>
-      </w:r>
-      <w:proofErr w:type="spellEnd"/>
-      <w:r>
-        <w:t xml:space="preserve"> 30.000 </w:t>
-      </w:r>
-      <w:proofErr w:type="spellStart"/>
-      <w:r>
-        <w:t>bikes</w:t>
-      </w:r>
-      <w:proofErr w:type="spellEnd"/>
-      <w:r>
-        <w:t xml:space="preserve"> ao ano. </w:t>
+        <w:t>, aumentando a receita e f</w:t>
+      </w:r>
+      <w:r>
+        <w:t>a</w:t>
+      </w:r>
+      <w:r>
+        <w:t>turamento.</w:t>
+      </w:r>
+    </w:p>
+    <w:p>
+      <w:r>
+        <w:t>P</w:t>
+      </w:r>
+      <w:r>
+        <w:t>rocuramos</w:t>
+      </w:r>
+      <w:r>
+        <w:t>, também,</w:t>
       </w:r>
       <w:r>
         <w:t xml:space="preserve"> </w:t>
       </w:r>
-    </w:p>
-    <w:p/>
+      <w:r>
+        <w:t>refletir maior segurança para os usuários de bicicleta, possibilitando a recuperação de seu bem no caso de sinistro.</w:t>
+      </w:r>
+    </w:p>
+    <w:p>
+      <w:r>
+        <w:t xml:space="preserve">Ainda, visamos adequar e alinhar mais um produto com a </w:t>
+      </w:r>
+      <w:r>
+        <w:t xml:space="preserve">Nova Cultura </w:t>
+      </w:r>
+      <w:proofErr w:type="spellStart"/>
+      <w:r>
+        <w:t>Ituran</w:t>
+      </w:r>
+      <w:proofErr w:type="spellEnd"/>
+      <w:r>
+        <w:t>, promovendo</w:t>
+      </w:r>
+      <w:r>
+        <w:t xml:space="preserve"> </w:t>
+      </w:r>
+      <w:r>
+        <w:t xml:space="preserve">uma maior qualidade de vida tanto para os usuários de bicicleta quanto para os demais, ao passo que cada usuário representa menos utilização do transporte convencional. </w:t>
+      </w:r>
+    </w:p>
+    <w:p>
+      <w:r>
+        <w:t xml:space="preserve">Esse projeto representa, inclusive, o apoio à uma mudança do </w:t>
+      </w:r>
+      <w:proofErr w:type="spellStart"/>
+      <w:r>
+        <w:t>mindset</w:t>
+      </w:r>
+      <w:proofErr w:type="spellEnd"/>
+      <w:r>
+        <w:t xml:space="preserve"> da população, incentivando atitudes e posturas mais sustentáveis.</w:t>
+      </w:r>
+    </w:p>
     <w:p>
       <w:pPr>
         <w:pStyle w:val="Ttulo1"/>
       </w:pPr>
-      <w:r>
-        <w:t>Slide 9</w:t>
-      </w:r>
-      <w:r>
-        <w:t xml:space="preserve"> - Como</w:t>
-      </w:r>
-    </w:p>
-    <w:p>
-      <w:r>
-        <w:t xml:space="preserve">Consideramos que, se o projeto vier a ser implementado, os próximos passos de planejamento seriam </w:t>
-      </w:r>
-      <w:r>
-        <w:t>os seguintes:</w:t>
-      </w:r>
-    </w:p>
-    <w:p>
-      <w:pPr>
-        <w:ind w:firstLine="708"/>
-      </w:pPr>
-      <w:r>
-        <w:t>Definir</w:t>
-      </w:r>
-      <w:r>
-        <w:t xml:space="preserve"> o plano de marketing, </w:t>
-      </w:r>
-      <w:r>
-        <w:t xml:space="preserve">se vai manter a campanha atual e ampliar para o </w:t>
-      </w:r>
-      <w:proofErr w:type="spellStart"/>
-      <w:r>
-        <w:t>ituran</w:t>
-      </w:r>
-      <w:proofErr w:type="spellEnd"/>
-      <w:r>
-        <w:t xml:space="preserve"> com seguro </w:t>
-      </w:r>
-      <w:proofErr w:type="spellStart"/>
-      <w:r>
-        <w:t>bike</w:t>
-      </w:r>
-      <w:proofErr w:type="spellEnd"/>
-      <w:r>
-        <w:t xml:space="preserve">, definir mídia de veiculação, </w:t>
-      </w:r>
-      <w:proofErr w:type="spellStart"/>
-      <w:r>
-        <w:t>etc</w:t>
-      </w:r>
-      <w:proofErr w:type="spellEnd"/>
-      <w:r>
-        <w:t xml:space="preserve">; </w:t>
-      </w:r>
-      <w:r>
-        <w:t>redesenhar</w:t>
-      </w:r>
-      <w:r>
-        <w:t xml:space="preserve"> o rastreador para aceitar uma bicicleta como plataforma</w:t>
-      </w:r>
-      <w:r>
-        <w:t xml:space="preserve">; </w:t>
-      </w:r>
-      <w:r>
-        <w:t>fazer</w:t>
-      </w:r>
-      <w:r>
-        <w:t xml:space="preserve"> operações de testes para validar o rastreamento</w:t>
+      <w:bookmarkStart w:id="0" w:name="_GoBack"/>
+      <w:r>
+        <w:lastRenderedPageBreak/>
+        <w:t>Slide 1</w:t>
+      </w:r>
+      <w:r>
+        <w:t>4</w:t>
+      </w:r>
+      <w:r>
+        <w:t xml:space="preserve"> – </w:t>
+      </w:r>
+      <w:proofErr w:type="spellStart"/>
+      <w:r>
+        <w:t>Storyboard</w:t>
+      </w:r>
+      <w:proofErr w:type="spellEnd"/>
+      <w:r>
+        <w:t xml:space="preserve"> / Quadrinhos</w:t>
+      </w:r>
+    </w:p>
+    <w:p>
+      <w:r>
+        <w:t>E para ilustrar a interação do usuário, de uma forma mais descontraída, bolamos esse HQ</w:t>
+      </w:r>
+      <w:r>
+        <w:t xml:space="preserve">. </w:t>
       </w:r>
     </w:p>
     <w:p>
@@ -456,197 +699,97 @@
         <w:pStyle w:val="Ttulo1"/>
       </w:pPr>
       <w:r>
-        <w:t>Slide 10</w:t>
-      </w:r>
-      <w:r>
-        <w:t xml:space="preserve"> - Quanto</w:t>
-      </w:r>
-    </w:p>
-    <w:p>
-      <w:r>
-        <w:t xml:space="preserve">Os custos estimados para a implementação da </w:t>
-      </w:r>
-      <w:r>
-        <w:t>ideia</w:t>
-      </w:r>
-      <w:r>
-        <w:t xml:space="preserve"> envolvem</w:t>
-      </w:r>
-      <w:r>
-        <w:t xml:space="preserve"> o seguinte:</w:t>
-      </w:r>
-    </w:p>
-    <w:p>
-      <w:r>
-        <w:t>O redesenho da placa de circuito do rastreador para caber em uma bicicleta; envolve a área técnica e necessita de um engenheiro eletrônico.</w:t>
-      </w:r>
-    </w:p>
-    <w:p>
-      <w:r>
-        <w:t>O desenvolvimento do portal de integração com as seguradoras – no formato do portal e-commerce atual; envolve a área de TI.</w:t>
-      </w:r>
-    </w:p>
-    <w:p>
-      <w:r>
-        <w:t>O planejamento de marketing; envolvendo a própria.</w:t>
-      </w:r>
-    </w:p>
-    <w:p>
-      <w:r>
-        <w:t>O treinamento para as áreas envolvidas e parceiros que instalarão os kits.</w:t>
-      </w:r>
-    </w:p>
+        <w:t>Slide 1</w:t>
+      </w:r>
+      <w:r>
+        <w:t>5</w:t>
+      </w:r>
+      <w:r>
+        <w:t xml:space="preserve"> – Protótipo</w:t>
+      </w:r>
+    </w:p>
+    <w:p>
+      <w:r>
+        <w:t>Também, desenvolvemos um p</w:t>
+      </w:r>
+      <w:r>
+        <w:t>rotótipo de cotação d</w:t>
+      </w:r>
+      <w:r>
+        <w:t>o</w:t>
+      </w:r>
+      <w:r>
+        <w:t>s</w:t>
+      </w:r>
+      <w:r>
+        <w:t xml:space="preserve"> serviço</w:t>
+      </w:r>
+      <w:r>
+        <w:t>s</w:t>
+      </w:r>
+      <w:r>
+        <w:t xml:space="preserve"> de </w:t>
+      </w:r>
+      <w:r>
+        <w:t>Rastreador e</w:t>
+      </w:r>
+      <w:r>
+        <w:t xml:space="preserve"> </w:t>
+      </w:r>
+      <w:r>
+        <w:t xml:space="preserve">Rastreador </w:t>
+      </w:r>
+      <w:r>
+        <w:t>mais</w:t>
+      </w:r>
+      <w:r>
+        <w:t xml:space="preserve"> Seguro.  </w:t>
+      </w:r>
+    </w:p>
+    <w:p>
+      <w:r>
+        <w:t>Para estimar esse</w:t>
+      </w:r>
+      <w:r>
+        <w:t>s valores de seguros, soma</w:t>
+      </w:r>
+      <w:r>
+        <w:t>mos</w:t>
+      </w:r>
+      <w:r>
+        <w:t xml:space="preserve"> o valor da mensalidade do rastreador </w:t>
+      </w:r>
+      <w:r>
+        <w:t xml:space="preserve">atual da </w:t>
+      </w:r>
+      <w:proofErr w:type="spellStart"/>
+      <w:r>
+        <w:t>Ituran</w:t>
+      </w:r>
+      <w:proofErr w:type="spellEnd"/>
+      <w:r>
+        <w:t xml:space="preserve"> com</w:t>
+      </w:r>
+      <w:r>
+        <w:t xml:space="preserve"> a </w:t>
+      </w:r>
+      <w:r>
+        <w:t>uma estimativa de 15% do valor original da bicicleta.</w:t>
+      </w:r>
+    </w:p>
+    <w:bookmarkEnd w:id="0"/>
     <w:p>
       <w:pPr>
         <w:pStyle w:val="Ttulo1"/>
       </w:pPr>
       <w:r>
-        <w:lastRenderedPageBreak/>
-        <w:t>Slide 11</w:t>
-      </w:r>
-      <w:r>
-        <w:t xml:space="preserve"> </w:t>
-      </w:r>
-      <w:proofErr w:type="spellStart"/>
-      <w:r>
-        <w:t>Por-quê</w:t>
-      </w:r>
-      <w:proofErr w:type="spellEnd"/>
-    </w:p>
-    <w:p>
-      <w:r>
-        <w:t xml:space="preserve">Ao implementar a nossa ideia, esperamos como resultado criar um novo nicho de mercado para a </w:t>
-      </w:r>
-      <w:proofErr w:type="spellStart"/>
-      <w:r>
-        <w:t>Ituran</w:t>
-      </w:r>
-      <w:proofErr w:type="spellEnd"/>
-      <w:r>
-        <w:t>, aumentando a receita e f</w:t>
-      </w:r>
-      <w:r>
-        <w:t>a</w:t>
-      </w:r>
-      <w:r>
-        <w:t>turamento.</w:t>
-      </w:r>
-    </w:p>
-    <w:p>
-      <w:r>
-        <w:t>P</w:t>
-      </w:r>
-      <w:r>
-        <w:t>rocuramos</w:t>
-      </w:r>
-      <w:r>
-        <w:t>, também,</w:t>
-      </w:r>
-      <w:r>
-        <w:t xml:space="preserve"> </w:t>
-      </w:r>
-      <w:r>
-        <w:t>refletir maior segurança para os usuários de bicicleta, possibilitando a recuperação de seu bem no caso de sinistro.</w:t>
-      </w:r>
-    </w:p>
-    <w:p>
-      <w:r>
-        <w:t xml:space="preserve">Ainda, visamos adequar e alinhar mais um produto com a </w:t>
-      </w:r>
-      <w:r>
-        <w:t xml:space="preserve">Nova Cultura </w:t>
-      </w:r>
-      <w:proofErr w:type="spellStart"/>
-      <w:r>
-        <w:t>Ituran</w:t>
-      </w:r>
-      <w:proofErr w:type="spellEnd"/>
-      <w:r>
-        <w:t>, promovendo</w:t>
-      </w:r>
-      <w:r>
-        <w:t xml:space="preserve"> </w:t>
-      </w:r>
-      <w:r>
-        <w:t xml:space="preserve">uma maior qualidade de vida tanto para os usuários de bicicleta quanto para os demais, ao passo que cada usuário representa menos utilização do transporte convencional. </w:t>
-      </w:r>
-    </w:p>
-    <w:p>
-      <w:r>
-        <w:t xml:space="preserve">Esse projeto representa, inclusive, o apoio à uma mudança do </w:t>
-      </w:r>
-      <w:proofErr w:type="spellStart"/>
-      <w:r>
-        <w:t>mindset</w:t>
-      </w:r>
-      <w:proofErr w:type="spellEnd"/>
-      <w:r>
-        <w:t xml:space="preserve"> da população, incentivando atitudes e posturas mais sustentáveis.</w:t>
-      </w:r>
-    </w:p>
-    <w:p>
-      <w:pPr>
-        <w:pStyle w:val="Ttulo1"/>
-      </w:pPr>
-      <w:r>
-        <w:t xml:space="preserve">Slide 12 – </w:t>
-      </w:r>
-      <w:proofErr w:type="spellStart"/>
-      <w:r>
-        <w:t>Storyboard</w:t>
-      </w:r>
-      <w:proofErr w:type="spellEnd"/>
-      <w:r>
-        <w:t xml:space="preserve"> / Quadrinhos</w:t>
-      </w:r>
-    </w:p>
-    <w:p/>
-    <w:p>
-      <w:r>
-        <w:t xml:space="preserve">Neste quadro a gente conta a história do usuário. </w:t>
-      </w:r>
-    </w:p>
-    <w:p>
-      <w:pPr>
-        <w:pStyle w:val="Ttulo1"/>
-      </w:pPr>
-      <w:r>
-        <w:t>Slide 13 – Protótipo</w:t>
-      </w:r>
-    </w:p>
-    <w:p/>
-    <w:p>
-      <w:r>
-        <w:t xml:space="preserve">Protótipo de cotação de Apenas Rastreador e Rastreador + Seguro.  </w:t>
-      </w:r>
-    </w:p>
-    <w:p>
-      <w:r>
-        <w:t xml:space="preserve">Os valores de seguros, estamos somando o valor da mensalidade do rastreador + a cotação do seguro.  </w:t>
-      </w:r>
-    </w:p>
-    <w:p>
-      <w:r>
-        <w:t xml:space="preserve">Os valores de seguros foram </w:t>
-      </w:r>
-      <w:r>
-        <w:t xml:space="preserve">feitos com base de 15% no valor da </w:t>
-      </w:r>
-      <w:proofErr w:type="spellStart"/>
-      <w:r>
-        <w:t>bike</w:t>
-      </w:r>
-      <w:proofErr w:type="spellEnd"/>
-      <w:r>
-        <w:t xml:space="preserve">.  (Estimativa) </w:t>
-      </w:r>
-    </w:p>
-    <w:p>
-      <w:pPr>
-        <w:pStyle w:val="Ttulo1"/>
-      </w:pPr>
-      <w:r>
-        <w:t>Slide 14 – Referências / Bibliografia</w:t>
+        <w:t>Slide 1</w:t>
+      </w:r>
+      <w:r>
+        <w:t>6</w:t>
+      </w:r>
+      <w:r>
+        <w:t xml:space="preserve"> – Referências / Bibliografia</w:t>
       </w:r>
     </w:p>
     <w:p/>
@@ -666,27 +809,50 @@
         <w:t xml:space="preserve">em 2004 </w:t>
       </w:r>
       <w:r>
-        <w:t>por um gru</w:t>
-      </w:r>
-      <w:bookmarkStart w:id="0" w:name="_GoBack"/>
-      <w:bookmarkEnd w:id="0"/>
-      <w:r>
-        <w:t xml:space="preserve">po de ciclistas </w:t>
-      </w:r>
-    </w:p>
-    <w:p>
+        <w:t xml:space="preserve">por um grupo de ciclistas </w:t>
+      </w:r>
+    </w:p>
+    <w:p>
+      <w:hyperlink r:id="rId6" w:history="1">
+        <w:proofErr w:type="gramStart"/>
+        <w:r>
+          <w:rPr>
+            <w:rStyle w:val="Hyperlink"/>
+            <w:b/>
+          </w:rPr>
+          <w:t>http://www.al</w:t>
+        </w:r>
+        <w:r>
+          <w:rPr>
+            <w:rStyle w:val="Hyperlink"/>
+            <w:b/>
+          </w:rPr>
+          <w:t>i</w:t>
+        </w:r>
+        <w:r>
+          <w:rPr>
+            <w:rStyle w:val="Hyperlink"/>
+            <w:b/>
+          </w:rPr>
+          <w:t>ancabike.org.br/</w:t>
+        </w:r>
+      </w:hyperlink>
       <w:r>
         <w:rPr>
           <w:b/>
         </w:rPr>
-        <w:t>http://www.aliancabike.org.br/home.php</w:t>
-      </w:r>
-      <w:r>
-        <w:t xml:space="preserve"> - Associação brasileira do setor de bicicletas </w:t>
-      </w:r>
-    </w:p>
-    <w:p>
-      <w:hyperlink r:id="rId6" w:history="1">
+        <w:t xml:space="preserve"> </w:t>
+      </w:r>
+      <w:r>
+        <w:t xml:space="preserve"> -</w:t>
+      </w:r>
+      <w:proofErr w:type="gramEnd"/>
+      <w:r>
+        <w:t xml:space="preserve"> Associação brasileira do setor de bicicletas </w:t>
+      </w:r>
+    </w:p>
+    <w:p>
+      <w:hyperlink r:id="rId7" w:history="1">
         <w:r>
           <w:rPr>
             <w:rStyle w:val="Hyperlink"/>
@@ -694,6 +860,18 @@
           <w:t>https://g1.globo.com/</w:t>
         </w:r>
       </w:hyperlink>
+      <w:r>
+        <w:rPr>
+          <w:rStyle w:val="Hyperlink"/>
+        </w:rPr>
+        <w:t xml:space="preserve"> </w:t>
+      </w:r>
+      <w:r>
+        <w:t xml:space="preserve">- </w:t>
+      </w:r>
+      <w:r>
+        <w:t>Portal Globo.com</w:t>
+      </w:r>
     </w:p>
     <w:p>
       <w:pPr>
@@ -702,6 +880,24 @@
           <w:u w:val="single"/>
         </w:rPr>
       </w:pPr>
+      <w:hyperlink r:id="rId8" w:history="1">
+        <w:r>
+          <w:rPr>
+            <w:rStyle w:val="Hyperlink"/>
+            <w:rFonts w:ascii="Arial" w:hAnsi="Arial" w:cs="Arial"/>
+            <w:shd w:val="clear" w:color="auto" w:fill="EEF2F7"/>
+          </w:rPr>
+          <w:t>http://shimanofest.com.br</w:t>
+        </w:r>
+      </w:hyperlink>
+      <w:r>
+        <w:rPr>
+          <w:rFonts w:ascii="Arial" w:hAnsi="Arial" w:cs="Arial"/>
+          <w:color w:val="000000"/>
+          <w:shd w:val="clear" w:color="auto" w:fill="EEF2F7"/>
+        </w:rPr>
+        <w:t xml:space="preserve"> - </w:t>
+      </w:r>
       <w:proofErr w:type="spellStart"/>
       <w:r>
         <w:rPr>
@@ -741,6 +937,14 @@
           <w:u w:val="single"/>
         </w:rPr>
       </w:pPr>
+      <w:proofErr w:type="gramStart"/>
+      <w:r>
+        <w:rPr>
+          <w:b/>
+          <w:u w:val="single"/>
+        </w:rPr>
+        <w:t>http://</w:t>
+      </w:r>
       <w:r>
         <w:rPr>
           <w:b/>
@@ -752,22 +956,37 @@
         <w:rPr>
           <w:u w:val="single"/>
         </w:rPr>
-        <w:t xml:space="preserve">   - </w:t>
-      </w:r>
-      <w:r>
-        <w:t>fundada por um grupo de empresários sobre o comando de Bruno Caloi.</w:t>
-      </w:r>
-    </w:p>
-    <w:p>
-      <w:pPr>
+        <w:t xml:space="preserve">  </w:t>
+      </w:r>
+      <w:r>
         <w:rPr>
           <w:u w:val="single"/>
         </w:rPr>
-      </w:pPr>
+        <w:t>-</w:t>
+      </w:r>
+      <w:proofErr w:type="gramEnd"/>
+      <w:r>
+        <w:rPr>
+          <w:u w:val="single"/>
+        </w:rPr>
+        <w:t xml:space="preserve"> </w:t>
+      </w:r>
+      <w:r>
+        <w:rPr>
+          <w:u w:val="single"/>
+        </w:rPr>
+        <w:t xml:space="preserve"> associação brasileira dos fabricantes de motocicletas, ciclomotores, motonetas, bicicletas e similares.</w:t>
+      </w:r>
+      <w:r>
+        <w:rPr>
+          <w:u w:val="single"/>
+        </w:rPr>
+        <w:t xml:space="preserve"> </w:t>
+      </w:r>
     </w:p>
     <w:sectPr>
       <w:pgSz w:w="11906" w:h="16838"/>
-      <w:pgMar w:top="1417" w:right="1701" w:bottom="1417" w:left="1701" w:header="708" w:footer="708" w:gutter="0"/>
+      <w:pgMar w:top="426" w:right="991" w:bottom="709" w:left="993" w:header="708" w:footer="708" w:gutter="0"/>
       <w:cols w:space="708"/>
       <w:docGrid w:linePitch="360"/>
     </w:sectPr>
@@ -776,7 +995,7 @@
 </file>
 
 <file path=word/numbering.xml><?xml version="1.0" encoding="utf-8"?>
-<w:numbering xmlns:wpc="http://schemas.microsoft.com/office/word/2010/wordprocessingCanvas" xmlns:cx="http://schemas.microsoft.com/office/drawing/2014/chartex" xmlns:cx1="http://schemas.microsoft.com/office/drawing/2015/9/8/chartex" xmlns:mc="http://schemas.openxmlformats.org/markup-compatibility/2006" xmlns:o="urn:schemas-microsoft-com:office:office" xmlns:r="http://schemas.openxmlformats.org/officeDocument/2006/relationships" xmlns:m="http://schemas.openxmlformats.org/officeDocument/2006/math" xmlns:v="urn:schemas-microsoft-com:vml" xmlns:wp14="http://schemas.microsoft.com/office/word/2010/wordprocessingDrawing" xmlns:wp="http://schemas.openxmlformats.org/drawingml/2006/wordprocessingDrawing" xmlns:w10="urn:schemas-microsoft-com:office:word" xmlns:w="http://schemas.openxmlformats.org/wordprocessingml/2006/main" xmlns:w14="http://schemas.microsoft.com/office/word/2010/wordml" xmlns:w15="http://schemas.microsoft.com/office/word/2012/wordml" xmlns:w16se="http://schemas.microsoft.com/office/word/2015/wordml/symex" xmlns:wpg="http://schemas.microsoft.com/office/word/2010/wordprocessingGroup" xmlns:wpi="http://schemas.microsoft.com/office/word/2010/wordprocessingInk" xmlns:wne="http://schemas.microsoft.com/office/word/2006/wordml" xmlns:wps="http://schemas.microsoft.com/office/word/2010/wordprocessingShape" mc:Ignorable="w14 w15 w16se wp14">
+<w:numbering xmlns:wpc="http://schemas.microsoft.com/office/word/2010/wordprocessingCanvas" xmlns:mc="http://schemas.openxmlformats.org/markup-compatibility/2006" xmlns:o="urn:schemas-microsoft-com:office:office" xmlns:r="http://schemas.openxmlformats.org/officeDocument/2006/relationships" xmlns:m="http://schemas.openxmlformats.org/officeDocument/2006/math" xmlns:v="urn:schemas-microsoft-com:vml" xmlns:wp14="http://schemas.microsoft.com/office/word/2010/wordprocessingDrawing" xmlns:wp="http://schemas.openxmlformats.org/drawingml/2006/wordprocessingDrawing" xmlns:w10="urn:schemas-microsoft-com:office:word" xmlns:w="http://schemas.openxmlformats.org/wordprocessingml/2006/main" xmlns:w14="http://schemas.microsoft.com/office/word/2010/wordml" xmlns:w15="http://schemas.microsoft.com/office/word/2012/wordml" xmlns:wpg="http://schemas.microsoft.com/office/word/2010/wordprocessingGroup" xmlns:wpi="http://schemas.microsoft.com/office/word/2010/wordprocessingInk" xmlns:wne="http://schemas.microsoft.com/office/word/2006/wordml" xmlns:wps="http://schemas.microsoft.com/office/word/2010/wordprocessingShape" mc:Ignorable="w14 w15 wp14">
   <w:abstractNum w:abstractNumId="0" w15:restartNumberingAfterBreak="0">
     <w:nsid w:val="3EE05494"/>
     <w:multiLevelType w:val="hybridMultilevel"/>
@@ -897,7 +1116,7 @@
 </file>
 
 <file path=word/styles.xml><?xml version="1.0" encoding="utf-8"?>
-<w:styles xmlns:mc="http://schemas.openxmlformats.org/markup-compatibility/2006" xmlns:r="http://schemas.openxmlformats.org/officeDocument/2006/relationships" xmlns:w="http://schemas.openxmlformats.org/wordprocessingml/2006/main" xmlns:w14="http://schemas.microsoft.com/office/word/2010/wordml" xmlns:w15="http://schemas.microsoft.com/office/word/2012/wordml" xmlns:w16se="http://schemas.microsoft.com/office/word/2015/wordml/symex" mc:Ignorable="w14 w15 w16se">
+<w:styles xmlns:mc="http://schemas.openxmlformats.org/markup-compatibility/2006" xmlns:r="http://schemas.openxmlformats.org/officeDocument/2006/relationships" xmlns:w="http://schemas.openxmlformats.org/wordprocessingml/2006/main" xmlns:w14="http://schemas.microsoft.com/office/word/2010/wordml" xmlns:w15="http://schemas.microsoft.com/office/word/2012/wordml" mc:Ignorable="w14 w15">
   <w:docDefaults>
     <w:rPrDefault>
       <w:rPr>
@@ -1314,6 +1533,7 @@
   <w:style w:type="character" w:default="1" w:styleId="Fontepargpadro">
     <w:name w:val="Default Paragraph Font"/>
     <w:uiPriority w:val="1"/>
+    <w:semiHidden/>
     <w:unhideWhenUsed/>
   </w:style>
   <w:style w:type="table" w:default="1" w:styleId="Tabelanormal">
@@ -1433,6 +1653,18 @@
     <w:rsid w:val="00D0271F"/>
     <w:rPr>
       <w:color w:val="0000FF"/>
+      <w:u w:val="single"/>
+    </w:rPr>
+  </w:style>
+  <w:style w:type="character" w:styleId="HiperlinkVisitado">
+    <w:name w:val="FollowedHyperlink"/>
+    <w:basedOn w:val="Fontepargpadro"/>
+    <w:uiPriority w:val="99"/>
+    <w:semiHidden/>
+    <w:unhideWhenUsed/>
+    <w:rsid w:val="00CE20D0"/>
+    <w:rPr>
+      <w:color w:val="954F72" w:themeColor="followedHyperlink"/>
       <w:u w:val="single"/>
     </w:rPr>
   </w:style>

</xml_diff>